<commit_message>
add about photo, raPlus project
</commit_message>
<xml_diff>
--- a/330description.docx
+++ b/330description.docx
@@ -3,8 +3,46 @@
 <w:document xmlns:wpc="http://schemas.microsoft.com/office/word/2010/wordprocessingCanvas" xmlns:mo="http://schemas.microsoft.com/office/mac/office/2008/main" xmlns:mc="http://schemas.openxmlformats.org/markup-compatibility/2006" xmlns:mv="urn:schemas-microsoft-com:mac:vml" xmlns:o="urn:schemas-microsoft-com:office:office" xmlns:r="http://schemas.openxmlformats.org/officeDocument/2006/relationships" xmlns:m="http://schemas.openxmlformats.org/officeDocument/2006/math" xmlns:v="urn:schemas-microsoft-com:vml" xmlns:wp14="http://schemas.microsoft.com/office/word/2010/wordprocessingDrawing" xmlns:wp="http://schemas.openxmlformats.org/drawingml/2006/wordprocessingDrawing" xmlns:w10="urn:schemas-microsoft-com:office:word" xmlns:w="http://schemas.openxmlformats.org/wordprocessingml/2006/main" xmlns:w14="http://schemas.microsoft.com/office/word/2010/wordml" xmlns:w15="http://schemas.microsoft.com/office/word/2012/wordml" xmlns:wpg="http://schemas.microsoft.com/office/word/2010/wordprocessingGroup" xmlns:wpi="http://schemas.microsoft.com/office/word/2010/wordprocessingInk" xmlns:wne="http://schemas.microsoft.com/office/word/2006/wordml" xmlns:wps="http://schemas.microsoft.com/office/word/2010/wordprocessingShape" mc:Ignorable="w14 w15 wp14">
   <w:body>
     <w:p>
+      <w:r>
+        <w:t xml:space="preserve">Still to implement: </w:t>
+      </w:r>
       <w:proofErr w:type="spellStart"/>
       <w:r>
+        <w:t>raPlus</w:t>
+      </w:r>
+      <w:proofErr w:type="spellEnd"/>
+      <w:r>
+        <w:t xml:space="preserve">, </w:t>
+      </w:r>
+      <w:proofErr w:type="spellStart"/>
+      <w:r>
+        <w:t>thermofan</w:t>
+      </w:r>
+      <w:proofErr w:type="spellEnd"/>
+      <w:r>
+        <w:t xml:space="preserve">, </w:t>
+      </w:r>
+      <w:proofErr w:type="spellStart"/>
+      <w:r>
+        <w:t>imdb</w:t>
+      </w:r>
+      <w:proofErr w:type="spellEnd"/>
+      <w:r>
+        <w:t xml:space="preserve"> search, </w:t>
+      </w:r>
+      <w:r>
+        <w:t xml:space="preserve">fb </w:t>
+      </w:r>
+      <w:proofErr w:type="spellStart"/>
+      <w:r>
+        <w:t>api</w:t>
+      </w:r>
+      <w:proofErr w:type="spellEnd"/>
+    </w:p>
+    <w:p/>
+    <w:p>
+      <w:proofErr w:type="spellStart"/>
+      <w:r>
         <w:t>Calandar</w:t>
       </w:r>
       <w:proofErr w:type="spellEnd"/>
@@ -32,10 +70,172 @@
     <w:p>
       <w:r>
         <w:t xml:space="preserve">I have since improved dramatically, but I look back on this project with a lot of nostalgia because of how challenging it was. </w:t>
+      </w:r>
+    </w:p>
+    <w:p/>
+    <w:p>
+      <w:r>
+        <w:t>I was tasked to create this calendar while learning about JavaScript i</w:t>
+      </w:r>
+      <w:r>
+        <w:t xml:space="preserve">n my Rapid Prototyping </w:t>
+      </w:r>
+      <w:r>
+        <w:t>course.</w:t>
+      </w:r>
+      <w:r>
+        <w:t xml:space="preserve"> </w:t>
+      </w:r>
+      <w:r>
+        <w:t xml:space="preserve"> The calendar uses AJAX to communicate with a PHP backend that handles all querying of events.</w:t>
+      </w:r>
+    </w:p>
+    <w:p>
+      <w:r>
+        <w:t xml:space="preserve">Calendar features include: </w:t>
+      </w:r>
+    </w:p>
+    <w:p>
+      <w:r>
+        <w:tab/>
+        <w:t>Adding, deleting events</w:t>
+      </w:r>
+    </w:p>
+    <w:p>
+      <w:r>
+        <w:tab/>
+        <w:t xml:space="preserve">User Login, password encryption, </w:t>
+      </w:r>
+      <w:r>
+        <w:t>filtering and/or escaping all content, CSRF tokens</w:t>
+      </w:r>
+      <w:r>
+        <w:t>, HTTP-only cookies</w:t>
+      </w:r>
+    </w:p>
+    <w:p>
+      <w:r>
+        <w:t xml:space="preserve">At this point in my career, this calendar was the largest and most complex application I had ever built. If I were to revisit it I would make some serious </w:t>
+      </w:r>
+      <w:r>
+        <w:t>structural changes, but it served as my first real introduction to web development, and it served well.</w:t>
+      </w:r>
+    </w:p>
+    <w:p/>
+    <w:p>
+      <w:r>
+        <w:t>Chatroom:</w:t>
+      </w:r>
+    </w:p>
+    <w:p/>
+    <w:p>
+      <w:r>
+        <w:t>Asynchronous Chat website where users can talk to each other! Users can create and join rooms, and the room admin can kick or ban other users.</w:t>
+      </w:r>
+    </w:p>
+    <w:p/>
+    <w:p>
+      <w:r>
+        <w:t xml:space="preserve">For my Rapid Prototyping final project, I made a joke website for my friend and then-TA, </w:t>
+      </w:r>
+      <w:proofErr w:type="spellStart"/>
+      <w:r>
+        <w:t>Chiraag</w:t>
+      </w:r>
+      <w:proofErr w:type="spellEnd"/>
+      <w:r>
+        <w:t xml:space="preserve">. </w:t>
+      </w:r>
+      <w:r>
+        <w:t xml:space="preserve">It was a simple image hosting, site akin to </w:t>
+      </w:r>
+      <w:proofErr w:type="spellStart"/>
+      <w:r>
+        <w:t>imgur</w:t>
+      </w:r>
+      <w:proofErr w:type="spellEnd"/>
+      <w:r>
+        <w:t xml:space="preserve">, that also allowed post commenters to add images. </w:t>
+      </w:r>
+      <w:r>
+        <w:t xml:space="preserve">This project was my first experience working with a modern web framework, Ruby on Rails. </w:t>
+      </w:r>
+      <w:r>
+        <w:t>Going in I didn’t know a lick of Ruby, but I had a lot of fun figuring everything out.</w:t>
+      </w:r>
+    </w:p>
+    <w:p/>
+    <w:p>
+      <w:r>
+        <w:t xml:space="preserve">As Resident Advisors, two of our duties are </w:t>
+      </w:r>
+      <w:r>
+        <w:t xml:space="preserve">logging floor events, and recording 1 on 1 meetings with our residents. </w:t>
+      </w:r>
+      <w:r>
+        <w:t>Three of my fellow programmer-RAs and I wanted a way to efficie</w:t>
+      </w:r>
+      <w:r>
+        <w:t>ntly do that, so we prototyped this</w:t>
+      </w:r>
+      <w:r>
+        <w:t xml:space="preserve"> content management system and called it </w:t>
+      </w:r>
+      <w:proofErr w:type="spellStart"/>
+      <w:r>
+        <w:t>raPlus</w:t>
+      </w:r>
+      <w:proofErr w:type="spellEnd"/>
+      <w:r>
+        <w:t xml:space="preserve">. </w:t>
+      </w:r>
+      <w:r>
+        <w:t xml:space="preserve">It uses Flask-Principal to manage user privileges, </w:t>
+      </w:r>
+    </w:p>
+    <w:p>
+      <w:r>
+        <w:t xml:space="preserve">This project was my first true team effort, and working with three other people on a sizable application was a great experience. Their successes and obstacles were my successes and obstacles. I learned and grew so much, and I’d like to think I helped </w:t>
       </w:r>
       <w:bookmarkStart w:id="0" w:name="_GoBack"/>
       <w:bookmarkEnd w:id="0"/>
-    </w:p>
+      <w:r>
+        <w:t xml:space="preserve">my teammates do the same. </w:t>
+      </w:r>
+    </w:p>
+    <w:p>
+      <w:proofErr w:type="gramStart"/>
+      <w:r>
+        <w:t>Take a look</w:t>
+      </w:r>
+      <w:proofErr w:type="gramEnd"/>
+      <w:r>
+        <w:t xml:space="preserve"> around</w:t>
+      </w:r>
+      <w:r>
+        <w:t>!</w:t>
+      </w:r>
+    </w:p>
+    <w:p>
+      <w:r>
+        <w:t xml:space="preserve">Example email: </w:t>
+      </w:r>
+      <w:hyperlink r:id="rId4" w:history="1">
+        <w:r>
+          <w:rPr>
+            <w:rStyle w:val="Hyperlink"/>
+          </w:rPr>
+          <w:t>example@example.com</w:t>
+        </w:r>
+      </w:hyperlink>
+    </w:p>
+    <w:p>
+      <w:r>
+        <w:t>Password: example</w:t>
+      </w:r>
+    </w:p>
+    <w:p/>
+    <w:p/>
     <w:sectPr>
       <w:pgSz w:w="12240" w:h="15840"/>
       <w:pgMar w:top="1440" w:right="1440" w:bottom="1440" w:left="1440" w:header="720" w:footer="720" w:gutter="0"/>
@@ -474,6 +674,17 @@
     <w:semiHidden/>
     <w:unhideWhenUsed/>
   </w:style>
+  <w:style w:type="character" w:styleId="Hyperlink">
+    <w:name w:val="Hyperlink"/>
+    <w:basedOn w:val="DefaultParagraphFont"/>
+    <w:uiPriority w:val="99"/>
+    <w:unhideWhenUsed/>
+    <w:rsid w:val="00A95EB7"/>
+    <w:rPr>
+      <w:color w:val="0563C1" w:themeColor="hyperlink"/>
+      <w:u w:val="single"/>
+    </w:rPr>
+  </w:style>
 </w:styles>
 </file>
 

</xml_diff>